<commit_message>
UML zur Doku hinzugefügt
</commit_message>
<xml_diff>
--- a/Verkehrssimulation/doc/Abgabe/Dokumentation.docx
+++ b/Verkehrssimulation/doc/Abgabe/Dokumentation.docx
@@ -98,7 +98,6 @@
           <w:sz w:val="20"/>
         </w:rPr>
       </w:pPr>
-      <w:bookmarkStart w:id="0" w:name="_GoBack"/>
       <w:r>
         <w:rPr>
           <w:sz w:val="20"/>
@@ -165,7 +164,6 @@
         <w:t>Überholen</w:t>
       </w:r>
     </w:p>
-    <w:bookmarkEnd w:id="0"/>
     <w:p/>
     <w:p>
       <w:r>
@@ -665,9 +663,106 @@
         <w:t>Observable-Pattern</w:t>
       </w:r>
     </w:p>
+    <w:p>
+      <w:pPr>
+        <w:rPr>
+          <w:sz w:val="20"/>
+        </w:rPr>
+      </w:pPr>
+      <w:r>
+        <w:rPr>
+          <w:sz w:val="20"/>
+        </w:rPr>
+        <w:br w:type="page"/>
+      </w:r>
+    </w:p>
+    <w:p>
+      <w:pPr>
+        <w:rPr>
+          <w:sz w:val="20"/>
+        </w:rPr>
+      </w:pPr>
+      <w:bookmarkStart w:id="0" w:name="_GoBack"/>
+      <w:r>
+        <w:rPr>
+          <w:rFonts w:eastAsia="Times New Roman" w:cs="Times New Roman"/>
+          <w:noProof/>
+          <w:lang w:val="en-US"/>
+        </w:rPr>
+        <w:drawing>
+          <wp:anchor distT="0" distB="0" distL="114300" distR="114300" simplePos="0" relativeHeight="251658240" behindDoc="0" locked="0" layoutInCell="1" allowOverlap="1" wp14:anchorId="66EC625F" wp14:editId="235C9C9C">
+            <wp:simplePos x="0" y="0"/>
+            <wp:positionH relativeFrom="column">
+              <wp:posOffset>-1381125</wp:posOffset>
+            </wp:positionH>
+            <wp:positionV relativeFrom="paragraph">
+              <wp:posOffset>571500</wp:posOffset>
+            </wp:positionV>
+            <wp:extent cx="8025270" cy="6946070"/>
+            <wp:effectExtent l="6350" t="0" r="7620" b="7620"/>
+            <wp:wrapNone/>
+            <wp:docPr id="1" name="Picture 1" descr="ttps://api.genmymodel.com/projects/_-iiMsE8QEeSEhtn4CKXkiA/diagrams/_uFUjQHGBEDKIwonm5vWK1g/jpeg"/>
+            <wp:cNvGraphicFramePr>
+              <a:graphicFrameLocks xmlns:a="http://schemas.openxmlformats.org/drawingml/2006/main" noChangeAspect="1"/>
+            </wp:cNvGraphicFramePr>
+            <a:graphic xmlns:a="http://schemas.openxmlformats.org/drawingml/2006/main">
+              <a:graphicData uri="http://schemas.openxmlformats.org/drawingml/2006/picture">
+                <pic:pic xmlns:pic="http://schemas.openxmlformats.org/drawingml/2006/picture">
+                  <pic:nvPicPr>
+                    <pic:cNvPr id="0" name="Picture 1" descr="ttps://api.genmymodel.com/projects/_-iiMsE8QEeSEhtn4CKXkiA/diagrams/_uFUjQHGBEDKIwonm5vWK1g/jpeg"/>
+                    <pic:cNvPicPr>
+                      <a:picLocks noChangeAspect="1" noChangeArrowheads="1"/>
+                    </pic:cNvPicPr>
+                  </pic:nvPicPr>
+                  <pic:blipFill rotWithShape="1">
+                    <a:blip r:embed="rId9">
+                      <a:extLst>
+                        <a:ext uri="{28A0092B-C50C-407E-A947-70E740481C1C}">
+                          <a14:useLocalDpi xmlns:a14="http://schemas.microsoft.com/office/drawing/2010/main" val="0"/>
+                        </a:ext>
+                      </a:extLst>
+                    </a:blip>
+                    <a:srcRect t="860" r="26597" b="-1"/>
+                    <a:stretch/>
+                  </pic:blipFill>
+                  <pic:spPr bwMode="auto">
+                    <a:xfrm rot="5400000">
+                      <a:off x="0" y="0"/>
+                      <a:ext cx="8025270" cy="6946070"/>
+                    </a:xfrm>
+                    <a:prstGeom prst="rect">
+                      <a:avLst/>
+                    </a:prstGeom>
+                    <a:noFill/>
+                    <a:ln>
+                      <a:noFill/>
+                    </a:ln>
+                    <a:extLst>
+                      <a:ext uri="{53640926-AAD7-44d8-BBD7-CCE9431645EC}">
+                        <a14:shadowObscured xmlns:a14="http://schemas.microsoft.com/office/drawing/2010/main"/>
+                      </a:ext>
+                      <a:ext uri="{FAA26D3D-D897-4be2-8F04-BA451C77F1D7}">
+                        <ma14:placeholderFlag xmlns:ma14="http://schemas.microsoft.com/office/mac/drawingml/2011/main"/>
+                      </a:ext>
+                    </a:extLst>
+                  </pic:spPr>
+                </pic:pic>
+              </a:graphicData>
+            </a:graphic>
+            <wp14:sizeRelH relativeFrom="page">
+              <wp14:pctWidth>0</wp14:pctWidth>
+            </wp14:sizeRelH>
+            <wp14:sizeRelV relativeFrom="page">
+              <wp14:pctHeight>0</wp14:pctHeight>
+            </wp14:sizeRelV>
+          </wp:anchor>
+        </w:drawing>
+      </w:r>
+      <w:bookmarkEnd w:id="0"/>
+    </w:p>
     <w:sectPr>
-      <w:headerReference w:type="default" r:id="rId9"/>
-      <w:footerReference w:type="default" r:id="rId10"/>
+      <w:headerReference w:type="default" r:id="rId10"/>
+      <w:footerReference w:type="default" r:id="rId11"/>
       <w:pgSz w:w="11900" w:h="16840"/>
       <w:pgMar w:top="1440" w:right="1800" w:bottom="1440" w:left="1800" w:header="567" w:footer="708" w:gutter="0"/>
       <w:cols w:space="708"/>
@@ -877,7 +972,7 @@
           <wp:extent cx="1240155" cy="405130"/>
           <wp:effectExtent l="19050" t="0" r="0" b="0"/>
           <wp:wrapNone/>
-          <wp:docPr id="2" name="Picture 2"/>
+          <wp:docPr id="4" name="Picture 4"/>
           <wp:cNvGraphicFramePr>
             <a:graphicFrameLocks xmlns:a="http://schemas.openxmlformats.org/drawingml/2006/main" noChangeAspect="1"/>
           </wp:cNvGraphicFramePr>
@@ -1449,6 +1544,7 @@
   <w:style w:type="character" w:default="1" w:styleId="DefaultParagraphFont">
     <w:name w:val="Default Paragraph Font"/>
     <w:uiPriority w:val="1"/>
+    <w:semiHidden/>
     <w:unhideWhenUsed/>
   </w:style>
   <w:style w:type="table" w:default="1" w:styleId="TableNormal">
@@ -1764,6 +1860,7 @@
   <w:style w:type="character" w:default="1" w:styleId="DefaultParagraphFont">
     <w:name w:val="Default Paragraph Font"/>
     <w:uiPriority w:val="1"/>
+    <w:semiHidden/>
     <w:unhideWhenUsed/>
   </w:style>
   <w:style w:type="table" w:default="1" w:styleId="TableNormal">

</xml_diff>

<commit_message>
GitHub-Link in Dokumentation. Car kommentiert.
</commit_message>
<xml_diff>
--- a/Verkehrssimulation/doc/Abgabe/Dokumentation.docx
+++ b/Verkehrssimulation/doc/Abgabe/Dokumentation.docx
@@ -76,15 +76,7 @@
         <w:rPr>
           <w:sz w:val="20"/>
         </w:rPr>
-        <w:t>Baustellen, Geschwindigkeitsbesch</w:t>
-      </w:r>
-      <w:bookmarkStart w:id="0" w:name="_GoBack"/>
-      <w:bookmarkEnd w:id="0"/>
-      <w:r>
-        <w:rPr>
-          <w:sz w:val="20"/>
-        </w:rPr>
-        <w:t>ränkungen, verschiedenes Fahrverhal</w:t>
+        <w:t>Baustellen, Geschwindigkeitsbeschränkungen, verschiedenes Fahrverhal</w:t>
       </w:r>
       <w:r>
         <w:rPr>
@@ -813,6 +805,66 @@
     </w:p>
     <w:p>
       <w:pPr>
+        <w:pStyle w:val="Heading3"/>
+      </w:pPr>
+      <w:r>
+        <w:t>Source Code</w:t>
+      </w:r>
+    </w:p>
+    <w:p>
+      <w:pPr>
+        <w:rPr>
+          <w:sz w:val="20"/>
+        </w:rPr>
+      </w:pPr>
+      <w:r>
+        <w:rPr>
+          <w:sz w:val="20"/>
+        </w:rPr>
+        <w:t>Der gesamte Source-Code und die Dokumentation ist</w:t>
+      </w:r>
+      <w:r>
+        <w:rPr>
+          <w:sz w:val="20"/>
+        </w:rPr>
+        <w:t xml:space="preserve"> abgelegt</w:t>
+      </w:r>
+      <w:r>
+        <w:rPr>
+          <w:sz w:val="20"/>
+        </w:rPr>
+        <w:t xml:space="preserve"> auf </w:t>
+      </w:r>
+      <w:proofErr w:type="spellStart"/>
+      <w:r>
+        <w:rPr>
+          <w:sz w:val="20"/>
+        </w:rPr>
+        <w:t>GitHub</w:t>
+      </w:r>
+      <w:proofErr w:type="spellEnd"/>
+      <w:r>
+        <w:rPr>
+          <w:sz w:val="20"/>
+        </w:rPr>
+        <w:t>:</w:t>
+      </w:r>
+    </w:p>
+    <w:p>
+      <w:pPr>
+        <w:rPr>
+          <w:sz w:val="20"/>
+        </w:rPr>
+      </w:pPr>
+      <w:r>
+        <w:rPr>
+          <w:sz w:val="20"/>
+        </w:rPr>
+        <w:t>https://github.com/uzapy/ch.bfh.bti7301.w2014.Verkehrssimulation</w:t>
+      </w:r>
+    </w:p>
+    <w:p>
+      <w:pPr>
         <w:rPr>
           <w:sz w:val="20"/>
         </w:rPr>
@@ -838,6 +890,7 @@
           <w:sz w:val="20"/>
         </w:rPr>
       </w:pPr>
+      <w:bookmarkStart w:id="0" w:name="_GoBack"/>
       <w:r>
         <w:rPr>
           <w:rFonts w:eastAsia="Times New Roman" w:cs="Times New Roman"/>
@@ -913,6 +966,7 @@
           </wp:anchor>
         </w:drawing>
       </w:r>
+      <w:bookmarkEnd w:id="0"/>
       <w:r>
         <w:rPr>
           <w:sz w:val="20"/>
@@ -1033,7 +1087,7 @@
         <w:sz w:val="16"/>
         <w:szCs w:val="16"/>
       </w:rPr>
-      <w:t>7. Januar 2015</w:t>
+      <w:t>9. Januar 2015</w:t>
     </w:r>
     <w:r>
       <w:rPr>

</xml_diff>